<commit_message>
add final ver of sugest stage word
</commit_message>
<xml_diff>
--- a/DOC/הצעה.docx
+++ b/DOC/הצעה.docx
@@ -848,24 +848,54 @@
           </w:tcPr>
           <w:p>
             <w:pPr>
-              <w:bidi w:val="0"/>
               <w:jc w:val="left"/>
+              <w:rPr>
+                <w:rFonts w:asciiTheme="minorBidi" w:hAnsiTheme="minorBidi" w:hint="cs"/>
+                <w:sz w:val="24"/>
+                <w:szCs w:val="24"/>
+                <w:rtl/>
+              </w:rPr>
+            </w:pPr>
+            <w:hyperlink r:id="rId9" w:history="1">
+              <w:r>
+                <w:rPr>
+                  <w:rStyle w:val="Hyperlink"/>
+                  <w:rFonts w:asciiTheme="minorBidi" w:hAnsiTheme="minorBidi" w:hint="cs"/>
+                  <w:sz w:val="24"/>
+                  <w:szCs w:val="24"/>
+                  <w:rtl/>
+                </w:rPr>
+                <w:t>יו</w:t>
+              </w:r>
+              <w:r>
+                <w:rPr>
+                  <w:rStyle w:val="Hyperlink"/>
+                  <w:rFonts w:asciiTheme="minorBidi" w:hAnsiTheme="minorBidi" w:hint="cs"/>
+                  <w:sz w:val="24"/>
+                  <w:szCs w:val="24"/>
+                  <w:rtl/>
+                </w:rPr>
+                <w:t>מ</w:t>
+              </w:r>
+              <w:r>
+                <w:rPr>
+                  <w:rStyle w:val="Hyperlink"/>
+                  <w:rFonts w:asciiTheme="minorBidi" w:hAnsiTheme="minorBidi" w:hint="cs"/>
+                  <w:sz w:val="24"/>
+                  <w:szCs w:val="24"/>
+                  <w:rtl/>
+                </w:rPr>
+                <w:t>ן</w:t>
+              </w:r>
+            </w:hyperlink>
+            <w:r>
               <w:rPr>
                 <w:rFonts w:asciiTheme="minorBidi" w:hAnsiTheme="minorBidi"/>
                 <w:sz w:val="24"/>
                 <w:szCs w:val="24"/>
               </w:rPr>
-            </w:pPr>
-            <w:proofErr w:type="spellStart"/>
-            <w:r>
-              <w:rPr>
-                <w:rFonts w:asciiTheme="minorBidi" w:hAnsiTheme="minorBidi"/>
-                <w:sz w:val="24"/>
-                <w:szCs w:val="24"/>
-              </w:rPr>
-              <w:t>git</w:t>
+              <w:t xml:space="preserve"> </w:t>
             </w:r>
-            <w:proofErr w:type="spellEnd"/>
           </w:p>
         </w:tc>
       </w:tr>
@@ -2890,7 +2920,7 @@
                     <pic:cNvPicPr/>
                   </pic:nvPicPr>
                   <pic:blipFill>
-                    <a:blip r:embed="rId9">
+                    <a:blip r:embed="rId10">
                       <a:extLst>
                         <a:ext uri="{28A0092B-C50C-407E-A947-70E740481C1C}">
                           <a14:useLocalDpi xmlns:a14="http://schemas.microsoft.com/office/drawing/2010/main" val="0"/>
@@ -2958,7 +2988,7 @@
         <w:pStyle w:val="a7"/>
         <w:spacing w:line="360" w:lineRule="auto"/>
         <w:rPr>
-          <w:rFonts w:asciiTheme="minorBidi" w:hAnsiTheme="minorBidi" w:cstheme="minorBidi" w:hint="cs"/>
+          <w:rFonts w:asciiTheme="minorBidi" w:hAnsiTheme="minorBidi" w:cstheme="minorBidi"/>
           <w:sz w:val="28"/>
           <w:szCs w:val="28"/>
           <w:rtl/>
@@ -3021,8 +3051,6 @@
         </w:rPr>
         <w:t>DB</w:t>
       </w:r>
-      <w:bookmarkStart w:id="0" w:name="_GoBack"/>
-      <w:bookmarkEnd w:id="0"/>
       <w:r>
         <w:rPr>
           <w:rFonts w:asciiTheme="minorBidi" w:hAnsiTheme="minorBidi" w:cstheme="minorBidi"/>
@@ -3192,7 +3220,7 @@
         <w:pStyle w:val="a7"/>
         <w:spacing w:line="360" w:lineRule="auto"/>
         <w:rPr>
-          <w:rFonts w:asciiTheme="minorBidi" w:hAnsiTheme="minorBidi" w:cstheme="minorBidi" w:hint="cs"/>
+          <w:rFonts w:asciiTheme="minorBidi" w:hAnsiTheme="minorBidi" w:cstheme="minorBidi"/>
           <w:sz w:val="28"/>
           <w:szCs w:val="28"/>
           <w:rtl/>
@@ -3898,7 +3926,7 @@
         <w:ind w:left="360" w:firstLine="360"/>
         <w:jc w:val="both"/>
         <w:rPr>
-          <w:rFonts w:asciiTheme="minorBidi" w:hAnsiTheme="minorBidi" w:cstheme="minorBidi" w:hint="cs"/>
+          <w:rFonts w:asciiTheme="minorBidi" w:hAnsiTheme="minorBidi" w:cstheme="minorBidi"/>
           <w:sz w:val="28"/>
           <w:szCs w:val="28"/>
           <w:rtl/>
@@ -6092,22 +6120,22 @@
     <w:tbl>
       <w:tblPr>
         <w:bidiVisual/>
-        <w:tblW w:w="8326" w:type="dxa"/>
+        <w:tblW w:w="8984" w:type="dxa"/>
         <w:tblInd w:w="707" w:type="dxa"/>
         <w:tblLook w:val="04A0" w:firstRow="1" w:lastRow="0" w:firstColumn="1" w:lastColumn="0" w:noHBand="0" w:noVBand="1"/>
       </w:tblPr>
       <w:tblGrid>
-        <w:gridCol w:w="1053"/>
-        <w:gridCol w:w="3140"/>
-        <w:gridCol w:w="4133"/>
+        <w:gridCol w:w="1136"/>
+        <w:gridCol w:w="3388"/>
+        <w:gridCol w:w="4460"/>
       </w:tblGrid>
       <w:tr>
         <w:trPr>
-          <w:trHeight w:val="210"/>
+          <w:trHeight w:val="224"/>
         </w:trPr>
         <w:tc>
           <w:tcPr>
-            <w:tcW w:w="1053" w:type="dxa"/>
+            <w:tcW w:w="1136" w:type="dxa"/>
             <w:tcBorders>
               <w:top w:val="single" w:sz="4" w:space="0" w:color="auto"/>
               <w:left w:val="single" w:sz="4" w:space="0" w:color="auto"/>
@@ -6142,7 +6170,7 @@
         </w:tc>
         <w:tc>
           <w:tcPr>
-            <w:tcW w:w="3140" w:type="dxa"/>
+            <w:tcW w:w="3388" w:type="dxa"/>
             <w:tcBorders>
               <w:top w:val="single" w:sz="4" w:space="0" w:color="auto"/>
               <w:left w:val="single" w:sz="4" w:space="0" w:color="auto"/>
@@ -6178,7 +6206,7 @@
         </w:tc>
         <w:tc>
           <w:tcPr>
-            <w:tcW w:w="4133" w:type="dxa"/>
+            <w:tcW w:w="4460" w:type="dxa"/>
             <w:tcBorders>
               <w:top w:val="single" w:sz="4" w:space="0" w:color="auto"/>
               <w:left w:val="single" w:sz="4" w:space="0" w:color="auto"/>
@@ -6225,11 +6253,11 @@
       </w:tr>
       <w:tr>
         <w:trPr>
-          <w:trHeight w:val="210"/>
+          <w:trHeight w:val="224"/>
         </w:trPr>
         <w:tc>
           <w:tcPr>
-            <w:tcW w:w="1053" w:type="dxa"/>
+            <w:tcW w:w="1136" w:type="dxa"/>
             <w:tcBorders>
               <w:top w:val="nil"/>
               <w:left w:val="single" w:sz="4" w:space="0" w:color="auto"/>
@@ -6265,7 +6293,7 @@
         </w:tc>
         <w:tc>
           <w:tcPr>
-            <w:tcW w:w="3140" w:type="dxa"/>
+            <w:tcW w:w="3388" w:type="dxa"/>
             <w:tcBorders>
               <w:top w:val="nil"/>
               <w:left w:val="single" w:sz="4" w:space="0" w:color="auto"/>
@@ -6300,7 +6328,7 @@
         </w:tc>
         <w:tc>
           <w:tcPr>
-            <w:tcW w:w="4133" w:type="dxa"/>
+            <w:tcW w:w="4460" w:type="dxa"/>
             <w:tcBorders>
               <w:top w:val="nil"/>
               <w:left w:val="single" w:sz="4" w:space="0" w:color="auto"/>
@@ -6337,11 +6365,11 @@
       </w:tr>
       <w:tr>
         <w:trPr>
-          <w:trHeight w:val="210"/>
+          <w:trHeight w:val="224"/>
         </w:trPr>
         <w:tc>
           <w:tcPr>
-            <w:tcW w:w="1053" w:type="dxa"/>
+            <w:tcW w:w="1136" w:type="dxa"/>
             <w:tcBorders>
               <w:top w:val="nil"/>
               <w:left w:val="single" w:sz="4" w:space="0" w:color="auto"/>
@@ -6377,7 +6405,7 @@
         </w:tc>
         <w:tc>
           <w:tcPr>
-            <w:tcW w:w="3140" w:type="dxa"/>
+            <w:tcW w:w="3388" w:type="dxa"/>
             <w:tcBorders>
               <w:top w:val="nil"/>
               <w:left w:val="single" w:sz="4" w:space="0" w:color="auto"/>
@@ -6421,7 +6449,7 @@
         </w:tc>
         <w:tc>
           <w:tcPr>
-            <w:tcW w:w="4133" w:type="dxa"/>
+            <w:tcW w:w="4460" w:type="dxa"/>
             <w:tcBorders>
               <w:top w:val="nil"/>
               <w:left w:val="single" w:sz="4" w:space="0" w:color="auto"/>
@@ -6457,11 +6485,11 @@
       </w:tr>
       <w:tr>
         <w:trPr>
-          <w:trHeight w:val="210"/>
+          <w:trHeight w:val="224"/>
         </w:trPr>
         <w:tc>
           <w:tcPr>
-            <w:tcW w:w="1053" w:type="dxa"/>
+            <w:tcW w:w="1136" w:type="dxa"/>
             <w:tcBorders>
               <w:top w:val="nil"/>
               <w:left w:val="single" w:sz="4" w:space="0" w:color="auto"/>
@@ -6496,7 +6524,7 @@
         </w:tc>
         <w:tc>
           <w:tcPr>
-            <w:tcW w:w="3140" w:type="dxa"/>
+            <w:tcW w:w="3388" w:type="dxa"/>
             <w:tcBorders>
               <w:top w:val="nil"/>
               <w:left w:val="single" w:sz="4" w:space="0" w:color="auto"/>
@@ -6525,13 +6553,45 @@
                 <w:szCs w:val="28"/>
                 <w:rtl/>
               </w:rPr>
-              <w:t>בניית אפליקציית משמש</w:t>
+              <w:t>בניית אפליקציית</w:t>
+            </w:r>
+            <w:bookmarkStart w:id="0" w:name="_GoBack"/>
+            <w:bookmarkEnd w:id="0"/>
+            <w:r>
+              <w:rPr>
+                <w:rFonts w:ascii="Arial" w:eastAsia="Times New Roman" w:hAnsi="Arial" w:hint="cs"/>
+                <w:color w:val="000000"/>
+                <w:sz w:val="28"/>
+                <w:szCs w:val="28"/>
+                <w:rtl/>
+              </w:rPr>
+              <w:t xml:space="preserve"> מש</w:t>
+            </w:r>
+            <w:r>
+              <w:rPr>
+                <w:rFonts w:ascii="Arial" w:eastAsia="Times New Roman" w:hAnsi="Arial" w:hint="cs"/>
+                <w:color w:val="000000"/>
+                <w:sz w:val="28"/>
+                <w:szCs w:val="28"/>
+                <w:rtl/>
+              </w:rPr>
+              <w:t>ת</w:t>
+            </w:r>
+            <w:r>
+              <w:rPr>
+                <w:rFonts w:ascii="Arial" w:eastAsia="Times New Roman" w:hAnsi="Arial" w:hint="cs"/>
+                <w:color w:val="000000"/>
+                <w:sz w:val="28"/>
+                <w:szCs w:val="28"/>
+                <w:rtl/>
+              </w:rPr>
+              <w:t>מש</w:t>
             </w:r>
           </w:p>
         </w:tc>
         <w:tc>
           <w:tcPr>
-            <w:tcW w:w="4133" w:type="dxa"/>
+            <w:tcW w:w="4460" w:type="dxa"/>
             <w:tcBorders>
               <w:top w:val="nil"/>
               <w:left w:val="single" w:sz="4" w:space="0" w:color="auto"/>
@@ -6593,8 +6653,8 @@
       </w:pPr>
     </w:p>
     <w:sectPr>
-      <w:headerReference w:type="default" r:id="rId10"/>
-      <w:footerReference w:type="default" r:id="rId11"/>
+      <w:headerReference w:type="default" r:id="rId11"/>
+      <w:footerReference w:type="default" r:id="rId12"/>
       <w:pgSz w:w="11906" w:h="16838"/>
       <w:pgMar w:top="1440" w:right="1080" w:bottom="1440" w:left="1080" w:header="329" w:footer="708" w:gutter="0"/>
       <w:cols w:space="708"/>
@@ -9974,6 +10034,18 @@
       </w:tblBorders>
     </w:tblPr>
   </w:style>
+  <w:style w:type="character" w:styleId="FollowedHyperlink">
+    <w:name w:val="FollowedHyperlink"/>
+    <w:basedOn w:val="a0"/>
+    <w:uiPriority w:val="99"/>
+    <w:semiHidden/>
+    <w:unhideWhenUsed/>
+    <w:rsid w:val="00F95083"/>
+    <w:rPr>
+      <w:color w:val="954F72" w:themeColor="followedHyperlink"/>
+      <w:u w:val="single"/>
+    </w:rPr>
+  </w:style>
 </w:styles>
 </file>
 
@@ -10243,7 +10315,7 @@
 </file>
 
 <file path=customXml/itemProps1.xml><?xml version="1.0" encoding="utf-8"?>
-<ds:datastoreItem xmlns:ds="http://schemas.openxmlformats.org/officeDocument/2006/customXml" ds:itemID="{015AEF2E-8D4A-4CFB-BADB-8D8A348B8B17}">
+<ds:datastoreItem xmlns:ds="http://schemas.openxmlformats.org/officeDocument/2006/customXml" ds:itemID="{76E1E368-7918-4ADA-B17D-5DA552125794}">
   <ds:schemaRefs>
     <ds:schemaRef ds:uri="http://schemas.openxmlformats.org/officeDocument/2006/bibliography"/>
   </ds:schemaRefs>

</xml_diff>